<commit_message>
Course reorder & assignment clairity.
</commit_message>
<xml_diff>
--- a/Homework 2.docx
+++ b/Homework 2.docx
@@ -15,8 +15,6 @@
       <w:r>
         <w:t xml:space="preserve"> </w:t>
       </w:r>
-      <w:bookmarkStart w:id="0" w:name="_GoBack"/>
-      <w:bookmarkEnd w:id="0"/>
       <w:r>
         <w:t>other</w:t>
       </w:r>
@@ -152,7 +150,15 @@
         <w:t xml:space="preserve">Directions: </w:t>
       </w:r>
       <w:r>
-        <w:t xml:space="preserve">Use plotly </w:t>
+        <w:t xml:space="preserve">Use </w:t>
+      </w:r>
+      <w:proofErr w:type="spellStart"/>
+      <w:r>
+        <w:t>plotly</w:t>
+      </w:r>
+      <w:proofErr w:type="spellEnd"/>
+      <w:r>
+        <w:t xml:space="preserve"> </w:t>
       </w:r>
       <w:r>
         <w:t xml:space="preserve">(with or without the aid of ggplot2) </w:t>
@@ -163,6 +169,17 @@
       <w:r>
         <w:t xml:space="preserve"> Include at least three (3) types of</w:t>
       </w:r>
+      <w:r>
+        <w:t xml:space="preserve"> inputs. On the server side your plots</w:t>
+      </w:r>
+      <w:r>
+        <w:t xml:space="preserve"> and tables</w:t>
+      </w:r>
+      <w:r>
+        <w:t xml:space="preserve"> must utilize the reactive function for any and all datasets.</w:t>
+      </w:r>
+      <w:bookmarkStart w:id="0" w:name="_GoBack"/>
+      <w:bookmarkEnd w:id="0"/>
     </w:p>
     <w:p/>
     <w:p>
@@ -586,7 +603,15 @@
               <w:cnfStyle w:val="000000100000" w:firstRow="0" w:lastRow="0" w:firstColumn="0" w:lastColumn="0" w:oddVBand="0" w:evenVBand="0" w:oddHBand="1" w:evenHBand="0" w:firstRowFirstColumn="0" w:firstRowLastColumn="0" w:lastRowFirstColumn="0" w:lastRowLastColumn="0"/>
             </w:pPr>
             <w:r>
-              <w:t>All assigned and a few extra elements and portions of the app work as expected</w:t>
+              <w:t xml:space="preserve">All </w:t>
+            </w:r>
+            <w:proofErr w:type="gramStart"/>
+            <w:r>
+              <w:t>assigned</w:t>
+            </w:r>
+            <w:proofErr w:type="gramEnd"/>
+            <w:r>
+              <w:t xml:space="preserve"> and a few extra elements and portions of the app work as expected</w:t>
             </w:r>
           </w:p>
         </w:tc>

</xml_diff>